<commit_message>
added task 6 to docs
</commit_message>
<xml_diff>
--- a/Ex4 OS.docx
+++ b/Ex4 OS.docx
@@ -1,8 +1,8 @@
 
 <file path=word/document.xml><?xml version="1.0" encoding="utf-8"?>
-<w:document xmlns:r="http://schemas.openxmlformats.org/officeDocument/2006/relationships" xmlns:wp="http://schemas.openxmlformats.org/drawingml/2006/wordprocessingDrawing" xmlns:w="http://schemas.openxmlformats.org/wordprocessingml/2006/main" xmlns:w10="urn:schemas-microsoft-com:office:word" xmlns:w14="http://schemas.microsoft.com/office/word/2010/wordml" xmlns:wps="http://schemas.microsoft.com/office/word/2010/wordprocessingShape" xmlns:wpg="http://schemas.microsoft.com/office/word/2010/wordprocessingGroup" xmlns:mc="http://schemas.openxmlformats.org/markup-compatibility/2006" xmlns:v="urn:schemas-microsoft-com:vml" xmlns:o="urn:schemas-microsoft-com:office:office" xmlns:m="http://schemas.openxmlformats.org/officeDocument/2006/math" mc:Ignorable="w14">
+<w:document xmlns:wp14="http://schemas.microsoft.com/office/word/2010/wordprocessingDrawing" xmlns:r="http://schemas.openxmlformats.org/officeDocument/2006/relationships" xmlns:wp="http://schemas.openxmlformats.org/drawingml/2006/wordprocessingDrawing" xmlns:w="http://schemas.openxmlformats.org/wordprocessingml/2006/main" xmlns:w10="urn:schemas-microsoft-com:office:word" xmlns:w14="http://schemas.microsoft.com/office/word/2010/wordml" xmlns:wps="http://schemas.microsoft.com/office/word/2010/wordprocessingShape" xmlns:wpg="http://schemas.microsoft.com/office/word/2010/wordprocessingGroup" xmlns:mc="http://schemas.openxmlformats.org/markup-compatibility/2006" xmlns:v="urn:schemas-microsoft-com:vml" xmlns:o="urn:schemas-microsoft-com:office:office" xmlns:m="http://schemas.openxmlformats.org/officeDocument/2006/math" xmlns:a="http://schemas.openxmlformats.org/drawingml/2006/main" xmlns:pic="http://schemas.openxmlformats.org/drawingml/2006/picture" xmlns:a14="http://schemas.microsoft.com/office/drawing/2010/main" mc:Ignorable="w14 wp14">
   <w:body>
-    <w:p>
+    <w:p xmlns:wp14="http://schemas.microsoft.com/office/word/2010/wordml" wp14:textId="77777777">
       <w:pPr>
         <w:pStyle w:val="Body"/>
         <w:bidi w:val="0"/>
@@ -15,7 +15,11 @@
       </w:r>
       <w:r>
         <w:br w:type="textWrapping"/>
-        <w:br w:type="textWrapping"/>
+      </w:r>
+      <w:r>
+        <w:br w:type="textWrapping"/>
+      </w:r>
+      <w:r>
         <w:br w:type="textWrapping"/>
       </w:r>
       <w:r>
@@ -26,7 +30,7 @@
       </w:r>
       <w:r>
         <w:drawing xmlns:a="http://schemas.openxmlformats.org/drawingml/2006/main">
-          <wp:anchor distT="152400" distB="152400" distL="152400" distR="152400" simplePos="0" relativeHeight="251661312" behindDoc="0" locked="0" layoutInCell="1" allowOverlap="1">
+          <wp:anchor xmlns:wp14="http://schemas.microsoft.com/office/word/2010/wordprocessingDrawing" distT="152400" distB="152400" distL="152400" distR="152400" simplePos="0" relativeHeight="251661312" behindDoc="0" locked="0" layoutInCell="1" allowOverlap="1" wp14:anchorId="72D6EDF1" wp14:editId="7777777">
             <wp:simplePos x="0" y="0"/>
             <wp:positionH relativeFrom="margin">
               <wp:posOffset>742278</wp:posOffset>
@@ -86,54 +90,60 @@
       </w:r>
       <w:r>
         <w:br w:type="textWrapping"/>
-        <w:br w:type="textWrapping"/>
-        <w:br w:type="textWrapping"/>
-        <w:br w:type="textWrapping"/>
-      </w:r>
-    </w:p>
-    <w:p>
-      <w:pPr>
-        <w:pStyle w:val="Body"/>
-        <w:bidi w:val="0"/>
-      </w:pPr>
-    </w:p>
-    <w:p>
-      <w:pPr>
-        <w:pStyle w:val="Body"/>
-        <w:bidi w:val="0"/>
-      </w:pPr>
-    </w:p>
-    <w:p>
-      <w:pPr>
-        <w:pStyle w:val="Body"/>
-        <w:bidi w:val="0"/>
-      </w:pPr>
-    </w:p>
-    <w:p>
-      <w:pPr>
-        <w:pStyle w:val="Body"/>
-        <w:bidi w:val="0"/>
-      </w:pPr>
-    </w:p>
-    <w:p>
-      <w:pPr>
-        <w:pStyle w:val="Body"/>
-        <w:bidi w:val="0"/>
-      </w:pPr>
-    </w:p>
-    <w:p>
-      <w:pPr>
-        <w:pStyle w:val="Body"/>
-        <w:bidi w:val="0"/>
-      </w:pPr>
-    </w:p>
-    <w:p>
-      <w:pPr>
-        <w:pStyle w:val="Body"/>
-        <w:bidi w:val="0"/>
-      </w:pPr>
-    </w:p>
-    <w:p>
+      </w:r>
+      <w:r>
+        <w:br w:type="textWrapping"/>
+      </w:r>
+      <w:r>
+        <w:br w:type="textWrapping"/>
+      </w:r>
+      <w:r>
+        <w:br w:type="textWrapping"/>
+      </w:r>
+    </w:p>
+    <w:p xmlns:wp14="http://schemas.microsoft.com/office/word/2010/wordml" wp14:textId="77777777">
+      <w:pPr>
+        <w:pStyle w:val="Body"/>
+        <w:bidi w:val="0"/>
+      </w:pPr>
+    </w:p>
+    <w:p xmlns:wp14="http://schemas.microsoft.com/office/word/2010/wordml" wp14:textId="77777777">
+      <w:pPr>
+        <w:pStyle w:val="Body"/>
+        <w:bidi w:val="0"/>
+      </w:pPr>
+    </w:p>
+    <w:p xmlns:wp14="http://schemas.microsoft.com/office/word/2010/wordml" wp14:textId="77777777">
+      <w:pPr>
+        <w:pStyle w:val="Body"/>
+        <w:bidi w:val="0"/>
+      </w:pPr>
+    </w:p>
+    <w:p xmlns:wp14="http://schemas.microsoft.com/office/word/2010/wordml" wp14:textId="77777777">
+      <w:pPr>
+        <w:pStyle w:val="Body"/>
+        <w:bidi w:val="0"/>
+      </w:pPr>
+    </w:p>
+    <w:p xmlns:wp14="http://schemas.microsoft.com/office/word/2010/wordml" wp14:textId="77777777">
+      <w:pPr>
+        <w:pStyle w:val="Body"/>
+        <w:bidi w:val="0"/>
+      </w:pPr>
+    </w:p>
+    <w:p xmlns:wp14="http://schemas.microsoft.com/office/word/2010/wordml" wp14:textId="77777777">
+      <w:pPr>
+        <w:pStyle w:val="Body"/>
+        <w:bidi w:val="0"/>
+      </w:pPr>
+    </w:p>
+    <w:p xmlns:wp14="http://schemas.microsoft.com/office/word/2010/wordml" wp14:textId="77777777">
+      <w:pPr>
+        <w:pStyle w:val="Body"/>
+        <w:bidi w:val="0"/>
+      </w:pPr>
+    </w:p>
+    <w:p xmlns:wp14="http://schemas.microsoft.com/office/word/2010/wordml" wp14:textId="77777777">
       <w:pPr>
         <w:pStyle w:val="Body"/>
         <w:bidi w:val="0"/>
@@ -160,15 +170,21 @@
         <w:br w:type="textWrapping"/>
       </w:r>
     </w:p>
-    <w:p>
-      <w:pPr>
-        <w:pStyle w:val="Body"/>
-        <w:bidi w:val="0"/>
-      </w:pPr>
-      <w:r>
-        <w:br w:type="textWrapping"/>
-        <w:br w:type="textWrapping"/>
-        <w:br w:type="textWrapping"/>
+    <w:p xmlns:wp14="http://schemas.microsoft.com/office/word/2010/wordml" wp14:textId="77777777">
+      <w:pPr>
+        <w:pStyle w:val="Body"/>
+        <w:bidi w:val="0"/>
+      </w:pPr>
+      <w:r>
+        <w:br w:type="textWrapping"/>
+      </w:r>
+      <w:r>
+        <w:br w:type="textWrapping"/>
+      </w:r>
+      <w:r>
+        <w:br w:type="textWrapping"/>
+      </w:r>
+      <w:r>
         <w:br w:type="textWrapping"/>
       </w:r>
       <w:r>
@@ -179,6 +195,8 @@
       </w:r>
       <w:r>
         <w:br w:type="textWrapping"/>
+      </w:r>
+      <w:r>
         <w:br w:type="textWrapping"/>
       </w:r>
       <w:r>
@@ -201,12 +219,16 @@
       </w:r>
       <w:r>
         <w:br w:type="textWrapping"/>
-        <w:br w:type="textWrapping"/>
+      </w:r>
+      <w:r>
+        <w:br w:type="textWrapping"/>
+      </w:r>
+      <w:r>
         <w:br w:type="textWrapping"/>
       </w:r>
       <w:r>
         <w:drawing xmlns:a="http://schemas.openxmlformats.org/drawingml/2006/main">
-          <wp:anchor distT="152400" distB="152400" distL="152400" distR="152400" simplePos="0" relativeHeight="251659264" behindDoc="0" locked="0" layoutInCell="1" allowOverlap="1">
+          <wp:anchor xmlns:wp14="http://schemas.microsoft.com/office/word/2010/wordprocessingDrawing" distT="152400" distB="152400" distL="152400" distR="152400" simplePos="0" relativeHeight="251659264" behindDoc="0" locked="0" layoutInCell="1" allowOverlap="1" wp14:anchorId="76222FF6" wp14:editId="7777777">
             <wp:simplePos x="0" y="0"/>
             <wp:positionH relativeFrom="margin">
               <wp:posOffset>-6350</wp:posOffset>
@@ -332,14 +354,22 @@
       </w:r>
       <w:r>
         <w:br w:type="textWrapping"/>
-        <w:br w:type="textWrapping"/>
-        <w:br w:type="textWrapping"/>
-        <w:br w:type="textWrapping"/>
-        <w:br w:type="textWrapping"/>
-      </w:r>
-      <w:r>
-        <w:rPr>
-          <w:rFonts w:ascii="Arial Unicode MS" w:cs="Arial Unicode MS" w:hAnsi="Arial Unicode MS" w:eastAsia="Arial Unicode MS"/>
+      </w:r>
+      <w:r>
+        <w:br w:type="textWrapping"/>
+      </w:r>
+      <w:r>
+        <w:br w:type="textWrapping"/>
+      </w:r>
+      <w:r>
+        <w:br w:type="textWrapping"/>
+      </w:r>
+      <w:r>
+        <w:br w:type="textWrapping"/>
+      </w:r>
+      <w:r>
+        <w:rPr>
+          <w:rFonts w:ascii="Arial Unicode MS" w:hAnsi="Arial Unicode MS" w:eastAsia="Arial Unicode MS" w:cs="Arial Unicode MS"/>
           <w:b w:val="0"/>
           <w:bCs w:val="0"/>
           <w:i w:val="0"/>
@@ -348,104 +378,658 @@
         <w:br w:type="page"/>
       </w:r>
     </w:p>
-    <w:p>
-      <w:pPr>
-        <w:pStyle w:val="Body"/>
-        <w:bidi w:val="0"/>
-      </w:pPr>
-      <w:r>
-        <w:rPr>
-          <w:rtl w:val="0"/>
-        </w:rPr>
+    <w:p xmlns:wp14="http://schemas.microsoft.com/office/word/2010/wordml" wp14:textId="304483C2">
+      <w:pPr>
+        <w:pStyle w:val="Body"/>
+        <w:bidi w:val="0"/>
+        <w:rPr>
+          <w:rtl w:val="0"/>
+        </w:rPr>
+      </w:pPr>
+      <w:r>
+        <w:rPr/>
         <w:t>Task 7:</w:t>
       </w:r>
       <w:r>
         <w:br w:type="textWrapping"/>
-        <w:br w:type="textWrapping"/>
-      </w:r>
-      <w:r>
-        <w:rPr>
-          <w:rtl w:val="0"/>
-        </w:rPr>
+      </w:r>
+      <w:r>
+        <w:br w:type="textWrapping"/>
+      </w:r>
+      <w:r>
+        <w:rPr/>
         <w:t xml:space="preserve">I used </w:t>
       </w:r>
       <w:r>
-        <w:rPr>
-          <w:rtl w:val="0"/>
-        </w:rPr>
+        <w:rPr/>
         <w:t>“</w:t>
       </w:r>
       <w:r>
-        <w:rPr>
-          <w:rtl w:val="0"/>
-        </w:rPr>
+        <w:rPr/>
         <w:t>ThreadSanitizer</w:t>
       </w:r>
       <w:r>
-        <w:rPr>
-          <w:rtl w:val="0"/>
-        </w:rPr>
+        <w:rPr/>
         <w:t xml:space="preserve">” </w:t>
       </w:r>
       <w:r>
-        <w:rPr>
-          <w:rtl w:val="0"/>
-        </w:rPr>
+        <w:rPr/>
         <w:t xml:space="preserve">(TSan) Instead of </w:t>
       </w:r>
       <w:r>
-        <w:rPr>
-          <w:rtl w:val="0"/>
-        </w:rPr>
+        <w:rPr/>
         <w:t>Helgrind</w:t>
       </w:r>
       <w:r>
-        <w:rPr>
-          <w:rtl w:val="0"/>
-        </w:rPr>
+        <w:rPr/>
         <w:t xml:space="preserve"> as </w:t>
       </w:r>
       <w:r>
-        <w:rPr>
-          <w:rtl w:val="0"/>
-        </w:rPr>
+        <w:rPr/>
         <w:t>Helgrind</w:t>
       </w:r>
       <w:r>
-        <w:rPr>
-          <w:rtl w:val="0"/>
-        </w:rPr>
+        <w:rPr/>
         <w:t xml:space="preserve"> is not supported on my MAC. </w:t>
       </w:r>
       <w:r>
         <w:br w:type="textWrapping"/>
-        <w:br w:type="textWrapping"/>
-        <w:br w:type="textWrapping"/>
-        <w:br w:type="textWrapping"/>
-      </w:r>
-      <w:r>
-        <w:rPr>
-          <w:rtl w:val="0"/>
-        </w:rPr>
+      </w:r>
+      <w:r>
+        <w:br w:type="textWrapping"/>
+      </w:r>
+      <w:r>
+        <w:br w:type="textWrapping"/>
+      </w:r>
+      <w:r>
+        <w:br w:type="textWrapping"/>
+      </w:r>
+      <w:r>
+        <w:rPr/>
         <w:t>ThreadSanitizer flagged a data race in the following line of the code:</w:t>
       </w:r>
       <w:r>
         <w:br w:type="textWrapping"/>
       </w:r>
       <w:r>
-        <w:rPr>
-          <w:rtl w:val="0"/>
-        </w:rPr>
+        <w:rPr/>
         <w:t>accum += x * x;</w:t>
       </w:r>
-    </w:p>
-    <w:p>
-      <w:pPr>
-        <w:pStyle w:val="Body"/>
-        <w:bidi w:val="0"/>
-      </w:pPr>
-      <w:r>
-        <w:br w:type="textWrapping"/>
+      <w:r>
+        <w:br/>
+      </w:r>
+      <w:r>
+        <w:br/>
+      </w:r>
+      <w:r>
+        <w:br/>
+      </w:r>
+      <w:r>
+        <w:br/>
+      </w:r>
+      <w:r>
+        <w:br/>
+      </w:r>
+    </w:p>
+    <w:p>
+      <w:pPr>
+        <w:pStyle w:val="Body"/>
+        <w:bidi w:val="0"/>
+      </w:pPr>
+    </w:p>
+    <w:p>
+      <w:pPr>
+        <w:pStyle w:val="Body"/>
+        <w:bidi w:val="0"/>
+      </w:pPr>
+    </w:p>
+    <w:p>
+      <w:pPr>
+        <w:pStyle w:val="Body"/>
+        <w:bidi w:val="0"/>
+      </w:pPr>
+    </w:p>
+    <w:p>
+      <w:pPr>
+        <w:pStyle w:val="Body"/>
+        <w:bidi w:val="0"/>
+      </w:pPr>
+    </w:p>
+    <w:p>
+      <w:pPr>
+        <w:pStyle w:val="Body"/>
+        <w:bidi w:val="0"/>
+      </w:pPr>
+    </w:p>
+    <w:p>
+      <w:pPr>
+        <w:pStyle w:val="Body"/>
+        <w:bidi w:val="0"/>
+      </w:pPr>
+    </w:p>
+    <w:p>
+      <w:pPr>
+        <w:pStyle w:val="Body"/>
+        <w:bidi w:val="0"/>
+      </w:pPr>
+    </w:p>
+    <w:p>
+      <w:pPr>
+        <w:pStyle w:val="Body"/>
+        <w:bidi w:val="0"/>
+      </w:pPr>
+    </w:p>
+    <w:p>
+      <w:pPr>
+        <w:pStyle w:val="Body"/>
+        <w:bidi w:val="0"/>
+      </w:pPr>
+    </w:p>
+    <w:p>
+      <w:pPr>
+        <w:pStyle w:val="Body"/>
+        <w:bidi w:val="0"/>
+      </w:pPr>
+      <w:r>
+        <w:rPr/>
+        <w:t>Task 6 Valgrind + GDB debugger:</w:t>
+      </w:r>
+      <w:r>
+        <w:br/>
+      </w:r>
+      <w:r>
+        <w:br/>
+      </w:r>
+      <w:r>
+        <w:drawing>
+          <wp:inline wp14:editId="3F671D05" wp14:anchorId="1CFD7301">
+            <wp:extent cx="5410198" cy="6124574"/>
+            <wp:effectExtent l="0" t="0" r="0" b="0"/>
+            <wp:docPr id="152378802" name="" title=""/>
+            <wp:cNvGraphicFramePr>
+              <a:graphicFrameLocks noChangeAspect="1"/>
+            </wp:cNvGraphicFramePr>
+            <a:graphic>
+              <a:graphicData uri="http://schemas.openxmlformats.org/drawingml/2006/picture">
+                <pic:pic>
+                  <pic:nvPicPr>
+                    <pic:cNvPr id="0" name=""/>
+                    <pic:cNvPicPr/>
+                  </pic:nvPicPr>
+                  <pic:blipFill>
+                    <a:blip r:embed="Re9e073be75d344fd">
+                      <a:extLst>
+                        <a:ext xmlns:a="http://schemas.openxmlformats.org/drawingml/2006/main" uri="{28A0092B-C50C-407E-A947-70E740481C1C}">
+                          <a14:useLocalDpi val="0"/>
+                        </a:ext>
+                      </a:extLst>
+                    </a:blip>
+                    <a:stretch>
+                      <a:fillRect/>
+                    </a:stretch>
+                  </pic:blipFill>
+                  <pic:spPr>
+                    <a:xfrm>
+                      <a:off x="0" y="0"/>
+                      <a:ext cx="5410198" cy="6124574"/>
+                    </a:xfrm>
+                    <a:prstGeom prst="rect">
+                      <a:avLst/>
+                    </a:prstGeom>
+                  </pic:spPr>
+                </pic:pic>
+              </a:graphicData>
+            </a:graphic>
+          </wp:inline>
+        </w:drawing>
+      </w:r>
+    </w:p>
+    <w:p>
+      <w:pPr>
+        <w:pStyle w:val="Body"/>
+        <w:bidi w:val="0"/>
+      </w:pPr>
+    </w:p>
+    <w:p>
+      <w:pPr>
+        <w:pStyle w:val="Normal"/>
+        <w:bidi w:val="0"/>
+      </w:pPr>
+      <w:r>
+        <w:rPr/>
+        <w:t xml:space="preserve">As seen in the terminals above I ran </w:t>
+      </w:r>
+      <w:r>
+        <w:rPr/>
+        <w:t>valgrind</w:t>
+      </w:r>
+      <w:r>
+        <w:rPr/>
+        <w:t xml:space="preserve"> on the left while connecting through the PID on the right while in GDB</w:t>
+      </w:r>
+      <w:r>
+        <w:rPr/>
+        <w:t xml:space="preserve"> with</w:t>
+      </w:r>
+      <w:r>
+        <w:br/>
+      </w:r>
+      <w:r>
+        <w:rPr/>
+        <w:t>“target remote | /</w:t>
+      </w:r>
+      <w:r>
+        <w:rPr/>
+        <w:t>usr</w:t>
+      </w:r>
+      <w:r>
+        <w:rPr/>
+        <w:t>/bin/</w:t>
+      </w:r>
+      <w:r>
+        <w:rPr/>
+        <w:t>vgdb</w:t>
+      </w:r>
+      <w:r>
+        <w:rPr/>
+        <w:t xml:space="preserve"> --</w:t>
+      </w:r>
+      <w:r>
+        <w:rPr/>
+        <w:t>pid</w:t>
+      </w:r>
+      <w:r>
+        <w:rPr/>
+        <w:t>=16127”</w:t>
+      </w:r>
+      <w:r>
+        <w:br/>
+      </w:r>
+      <w:r>
+        <w:rPr/>
+        <w:t xml:space="preserve">and connected </w:t>
+      </w:r>
+      <w:r>
+        <w:rPr/>
+        <w:t>successfuly</w:t>
+      </w:r>
+      <w:r>
+        <w:rPr/>
+        <w:t xml:space="preserve"> to debugging</w:t>
+      </w:r>
+      <w:r>
+        <w:br/>
+      </w:r>
+      <w:r>
+        <w:rPr/>
+        <w:t xml:space="preserve"> and I created a bre</w:t>
+      </w:r>
+      <w:r>
+        <w:rPr/>
+        <w:t>aking point in main with “break main”</w:t>
+      </w:r>
+      <w:r>
+        <w:br/>
+      </w:r>
+      <w:r>
+        <w:rPr/>
+        <w:t>after multiple “next” we</w:t>
+      </w:r>
+      <w:r>
+        <w:rPr/>
+        <w:t xml:space="preserve"> </w:t>
+      </w:r>
+      <w:r>
+        <w:rPr/>
+        <w:t xml:space="preserve">hit the issue with the </w:t>
+      </w:r>
+      <w:r>
+        <w:rPr/>
+        <w:t>valgrind</w:t>
+      </w:r>
+      <w:r>
+        <w:rPr/>
+        <w:t xml:space="preserve"> terminal as seen in the picture.</w:t>
+      </w:r>
+      <w:r>
+        <w:br/>
+      </w:r>
+      <w:r>
+        <w:br/>
+      </w:r>
+      <w:r>
+        <w:rPr/>
+        <w:t>commands on left terminal:</w:t>
+      </w:r>
+      <w:r>
+        <w:br/>
+      </w:r>
+      <w:r>
+        <w:rPr/>
+        <w:t xml:space="preserve">gcc -g </w:t>
+      </w:r>
+      <w:r>
+        <w:rPr/>
+        <w:t>hello.c</w:t>
+      </w:r>
+      <w:r>
+        <w:rPr/>
+        <w:t xml:space="preserve"> -o hello</w:t>
+      </w:r>
+      <w:r>
+        <w:br/>
+      </w:r>
+      <w:r>
+        <w:rPr/>
+        <w:t>algrind --</w:t>
+      </w:r>
+      <w:r>
+        <w:rPr/>
+        <w:t>vgdb</w:t>
+      </w:r>
+      <w:r>
+        <w:rPr/>
+        <w:t>=yes --</w:t>
+      </w:r>
+      <w:r>
+        <w:rPr/>
+        <w:t>vgdb</w:t>
+      </w:r>
+      <w:r>
+        <w:rPr/>
+        <w:t>-error=</w:t>
+      </w:r>
+      <w:r>
+        <w:rPr/>
+        <w:t>0 .</w:t>
+      </w:r>
+      <w:r>
+        <w:rPr/>
+        <w:t>/hello arg1 arg2</w:t>
+      </w:r>
+    </w:p>
+    <w:p>
+      <w:pPr>
+        <w:pStyle w:val="Normal"/>
+        <w:bidi w:val="0"/>
+      </w:pPr>
+    </w:p>
+    <w:p>
+      <w:pPr>
+        <w:pStyle w:val="Body"/>
+        <w:bidi w:val="0"/>
+      </w:pPr>
+    </w:p>
+    <w:p>
+      <w:pPr>
+        <w:pStyle w:val="Body"/>
+        <w:bidi w:val="0"/>
+      </w:pPr>
+      <w:r>
+        <w:rPr/>
+        <w:t>Commands on right terminal:</w:t>
+      </w:r>
+      <w:r>
+        <w:br/>
+      </w:r>
+    </w:p>
+    <w:p>
+      <w:pPr>
+        <w:pStyle w:val="Body"/>
+        <w:bidi w:val="0"/>
+      </w:pPr>
+      <w:r>
+        <w:rPr/>
+        <w:t>gdb ./hello</w:t>
+      </w:r>
+    </w:p>
+    <w:p>
+      <w:pPr>
+        <w:pStyle w:val="Body"/>
+        <w:bidi w:val="0"/>
+      </w:pPr>
+      <w:r>
+        <w:br/>
+      </w:r>
+      <w:r>
+        <w:rPr/>
+        <w:t>target remote | /</w:t>
+      </w:r>
+      <w:r>
+        <w:rPr/>
+        <w:t>usr</w:t>
+      </w:r>
+      <w:r>
+        <w:rPr/>
+        <w:t>/bin/</w:t>
+      </w:r>
+      <w:r>
+        <w:rPr/>
+        <w:t>vgdb</w:t>
+      </w:r>
+      <w:r>
+        <w:rPr/>
+        <w:t xml:space="preserve"> --</w:t>
+      </w:r>
+      <w:r>
+        <w:rPr/>
+        <w:t>pid</w:t>
+      </w:r>
+      <w:r>
+        <w:rPr/>
+        <w:t>=16127</w:t>
+      </w:r>
+      <w:r>
+        <w:br/>
+      </w:r>
+      <w:r>
+        <w:br/>
+      </w:r>
+      <w:r>
+        <w:rPr/>
+        <w:t>bereak main</w:t>
+      </w:r>
+    </w:p>
+    <w:p>
+      <w:pPr>
+        <w:pStyle w:val="Body"/>
+        <w:bidi w:val="0"/>
+      </w:pPr>
+      <w:r>
+        <w:rPr/>
+        <w:t>Continue</w:t>
+      </w:r>
+    </w:p>
+    <w:p>
+      <w:pPr>
+        <w:pStyle w:val="Body"/>
+        <w:bidi w:val="0"/>
+      </w:pPr>
+      <w:r>
+        <w:rPr/>
+        <w:t>Next next next</w:t>
+      </w:r>
+      <w:r>
+        <w:br/>
+      </w:r>
+    </w:p>
+    <w:p>
+      <w:pPr>
+        <w:pStyle w:val="Body"/>
+        <w:bidi w:val="0"/>
+      </w:pPr>
+    </w:p>
+    <w:p>
+      <w:pPr>
+        <w:pStyle w:val="Body"/>
+        <w:bidi w:val="0"/>
+      </w:pPr>
+    </w:p>
+    <w:p>
+      <w:pPr>
+        <w:pStyle w:val="Body"/>
+        <w:bidi w:val="0"/>
+      </w:pPr>
+    </w:p>
+    <w:p>
+      <w:pPr>
+        <w:pStyle w:val="Body"/>
+        <w:bidi w:val="0"/>
+      </w:pPr>
+    </w:p>
+    <w:p>
+      <w:pPr>
+        <w:pStyle w:val="Body"/>
+        <w:bidi w:val="0"/>
+      </w:pPr>
+    </w:p>
+    <w:p>
+      <w:pPr>
+        <w:pStyle w:val="Body"/>
+        <w:bidi w:val="0"/>
+      </w:pPr>
+    </w:p>
+    <w:p>
+      <w:pPr>
+        <w:pStyle w:val="Body"/>
+        <w:bidi w:val="0"/>
+      </w:pPr>
+    </w:p>
+    <w:p>
+      <w:pPr>
+        <w:pStyle w:val="Body"/>
+        <w:bidi w:val="0"/>
+      </w:pPr>
+    </w:p>
+    <w:p>
+      <w:pPr>
+        <w:pStyle w:val="Body"/>
+        <w:bidi w:val="0"/>
+      </w:pPr>
+    </w:p>
+    <w:p>
+      <w:pPr>
+        <w:pStyle w:val="Body"/>
+        <w:bidi w:val="0"/>
+      </w:pPr>
+    </w:p>
+    <w:p>
+      <w:pPr>
+        <w:pStyle w:val="Body"/>
+        <w:bidi w:val="0"/>
+      </w:pPr>
+    </w:p>
+    <w:p>
+      <w:pPr>
+        <w:pStyle w:val="Body"/>
+        <w:bidi w:val="0"/>
+      </w:pPr>
+    </w:p>
+    <w:p>
+      <w:pPr>
+        <w:pStyle w:val="Body"/>
+        <w:bidi w:val="0"/>
+      </w:pPr>
+    </w:p>
+    <w:p>
+      <w:pPr>
+        <w:pStyle w:val="Body"/>
+        <w:bidi w:val="0"/>
+      </w:pPr>
+    </w:p>
+    <w:p>
+      <w:pPr>
+        <w:pStyle w:val="Body"/>
+        <w:bidi w:val="0"/>
+      </w:pPr>
+    </w:p>
+    <w:p>
+      <w:pPr>
+        <w:pStyle w:val="Body"/>
+        <w:bidi w:val="0"/>
+      </w:pPr>
+    </w:p>
+    <w:p>
+      <w:pPr>
+        <w:pStyle w:val="Body"/>
+        <w:bidi w:val="0"/>
+      </w:pPr>
+    </w:p>
+    <w:p>
+      <w:pPr>
+        <w:pStyle w:val="Body"/>
+        <w:bidi w:val="0"/>
+      </w:pPr>
+    </w:p>
+    <w:p>
+      <w:pPr>
+        <w:pStyle w:val="Body"/>
+        <w:bidi w:val="0"/>
+      </w:pPr>
+    </w:p>
+    <w:p>
+      <w:pPr>
+        <w:pStyle w:val="Body"/>
+        <w:bidi w:val="0"/>
+      </w:pPr>
+    </w:p>
+    <w:p>
+      <w:pPr>
+        <w:pStyle w:val="Body"/>
+        <w:bidi w:val="0"/>
+      </w:pPr>
+    </w:p>
+    <w:p>
+      <w:pPr>
+        <w:pStyle w:val="Body"/>
+        <w:bidi w:val="0"/>
+      </w:pPr>
+    </w:p>
+    <w:p>
+      <w:pPr>
+        <w:pStyle w:val="Body"/>
+        <w:bidi w:val="0"/>
+      </w:pPr>
+    </w:p>
+    <w:p>
+      <w:pPr>
+        <w:pStyle w:val="Body"/>
+        <w:bidi w:val="0"/>
+      </w:pPr>
+    </w:p>
+    <w:p>
+      <w:pPr>
+        <w:pStyle w:val="Body"/>
+        <w:bidi w:val="0"/>
+      </w:pPr>
+    </w:p>
+    <w:p>
+      <w:pPr>
+        <w:pStyle w:val="Body"/>
+        <w:bidi w:val="0"/>
+      </w:pPr>
+    </w:p>
+    <w:p>
+      <w:pPr>
+        <w:pStyle w:val="Body"/>
+        <w:bidi w:val="0"/>
+      </w:pPr>
+    </w:p>
+    <w:p>
+      <w:pPr>
+        <w:pStyle w:val="Body"/>
+        <w:bidi w:val="0"/>
+      </w:pPr>
+    </w:p>
+    <w:p xmlns:wp14="http://schemas.microsoft.com/office/word/2010/wordml" wp14:textId="77777777">
+      <w:pPr>
+        <w:pStyle w:val="Body"/>
+        <w:bidi w:val="0"/>
+      </w:pPr>
+      <w:r>
+        <w:br w:type="textWrapping"/>
+      </w:r>
+      <w:r>
         <w:br w:type="textWrapping"/>
       </w:r>
       <w:r>
@@ -489,7 +1073,11 @@
       </w:r>
       <w:r>
         <w:br w:type="textWrapping"/>
-        <w:br w:type="textWrapping"/>
+      </w:r>
+      <w:r>
+        <w:br w:type="textWrapping"/>
+      </w:r>
+      <w:r>
         <w:br w:type="textWrapping"/>
       </w:r>
       <w:r>
@@ -503,7 +1091,7 @@
       </w:r>
       <w:r>
         <w:drawing xmlns:a="http://schemas.openxmlformats.org/drawingml/2006/main">
-          <wp:anchor distT="152400" distB="152400" distL="152400" distR="152400" simplePos="0" relativeHeight="251660288" behindDoc="0" locked="0" layoutInCell="1" allowOverlap="1">
+          <wp:anchor xmlns:wp14="http://schemas.microsoft.com/office/word/2010/wordprocessingDrawing" distT="152400" distB="152400" distL="152400" distR="152400" simplePos="0" relativeHeight="251660288" behindDoc="0" locked="0" layoutInCell="1" allowOverlap="1" wp14:anchorId="745FFC1F" wp14:editId="7777777">
             <wp:simplePos x="0" y="0"/>
             <wp:positionH relativeFrom="margin">
               <wp:posOffset>-6350</wp:posOffset>
@@ -571,33 +1159,34 @@
       <w:pgSz w:w="11906" w:h="16838" w:orient="portrait"/>
       <w:pgMar w:top="1134" w:right="1134" w:bottom="1134" w:left="1134" w:header="709" w:footer="850"/>
       <w:bidi w:val="0"/>
+      <w:cols w:num="1"/>
     </w:sectPr>
   </w:body>
 </w:document>
 </file>
 
 <file path=word/footer1.xml><?xml version="1.0" encoding="utf-8"?>
-<w:ftr xmlns:r="http://schemas.openxmlformats.org/officeDocument/2006/relationships" xmlns:wp="http://schemas.openxmlformats.org/drawingml/2006/wordprocessingDrawing" xmlns:w="http://schemas.openxmlformats.org/wordprocessingml/2006/main" xmlns:w10="urn:schemas-microsoft-com:office:word" xmlns:w14="http://schemas.microsoft.com/office/word/2010/wordml" xmlns:wps="http://schemas.microsoft.com/office/word/2010/wordprocessingShape" xmlns:wpg="http://schemas.microsoft.com/office/word/2010/wordprocessingGroup" xmlns:mc="http://schemas.openxmlformats.org/markup-compatibility/2006" xmlns:v="urn:schemas-microsoft-com:vml" xmlns:o="urn:schemas-microsoft-com:office:office" xmlns:m="http://schemas.openxmlformats.org/officeDocument/2006/math" mc:Ignorable="w14">
-  <w:p>
+<w:ftr xmlns:wp14="http://schemas.microsoft.com/office/word/2010/wordprocessingDrawing" xmlns:r="http://schemas.openxmlformats.org/officeDocument/2006/relationships" xmlns:wp="http://schemas.openxmlformats.org/drawingml/2006/wordprocessingDrawing" xmlns:w="http://schemas.openxmlformats.org/wordprocessingml/2006/main" xmlns:w10="urn:schemas-microsoft-com:office:word" xmlns:w14="http://schemas.microsoft.com/office/word/2010/wordml" xmlns:wps="http://schemas.microsoft.com/office/word/2010/wordprocessingShape" xmlns:wpg="http://schemas.microsoft.com/office/word/2010/wordprocessingGroup" xmlns:mc="http://schemas.openxmlformats.org/markup-compatibility/2006" xmlns:v="urn:schemas-microsoft-com:vml" xmlns:o="urn:schemas-microsoft-com:office:office" xmlns:m="http://schemas.openxmlformats.org/officeDocument/2006/math" mc:Ignorable="w14 wp14">
+  <w:p xmlns:wp14="http://schemas.microsoft.com/office/word/2010/wordml" wp14:textId="77777777">
     <w:r/>
   </w:p>
 </w:ftr>
 </file>
 
 <file path=word/header1.xml><?xml version="1.0" encoding="utf-8"?>
-<w:hdr xmlns:r="http://schemas.openxmlformats.org/officeDocument/2006/relationships" xmlns:wp="http://schemas.openxmlformats.org/drawingml/2006/wordprocessingDrawing" xmlns:w="http://schemas.openxmlformats.org/wordprocessingml/2006/main" xmlns:w10="urn:schemas-microsoft-com:office:word" xmlns:w14="http://schemas.microsoft.com/office/word/2010/wordml" xmlns:wps="http://schemas.microsoft.com/office/word/2010/wordprocessingShape" xmlns:wpg="http://schemas.microsoft.com/office/word/2010/wordprocessingGroup" xmlns:mc="http://schemas.openxmlformats.org/markup-compatibility/2006" xmlns:v="urn:schemas-microsoft-com:vml" xmlns:o="urn:schemas-microsoft-com:office:office" xmlns:m="http://schemas.openxmlformats.org/officeDocument/2006/math" mc:Ignorable="w14">
-  <w:p>
+<w:hdr xmlns:wp14="http://schemas.microsoft.com/office/word/2010/wordprocessingDrawing" xmlns:r="http://schemas.openxmlformats.org/officeDocument/2006/relationships" xmlns:wp="http://schemas.openxmlformats.org/drawingml/2006/wordprocessingDrawing" xmlns:w="http://schemas.openxmlformats.org/wordprocessingml/2006/main" xmlns:w10="urn:schemas-microsoft-com:office:word" xmlns:w14="http://schemas.microsoft.com/office/word/2010/wordml" xmlns:wps="http://schemas.microsoft.com/office/word/2010/wordprocessingShape" xmlns:wpg="http://schemas.microsoft.com/office/word/2010/wordprocessingGroup" xmlns:mc="http://schemas.openxmlformats.org/markup-compatibility/2006" xmlns:v="urn:schemas-microsoft-com:vml" xmlns:o="urn:schemas-microsoft-com:office:office" xmlns:m="http://schemas.openxmlformats.org/officeDocument/2006/math" mc:Ignorable="w14 wp14">
+  <w:p xmlns:wp14="http://schemas.microsoft.com/office/word/2010/wordml" wp14:textId="77777777">
     <w:r/>
   </w:p>
 </w:hdr>
 </file>
 
 <file path=word/styles.xml><?xml version="1.0" encoding="utf-8"?>
-<w:styles xmlns:w="http://schemas.openxmlformats.org/wordprocessingml/2006/main" xmlns:mc="http://schemas.openxmlformats.org/markup-compatibility/2006" xmlns:w14="http://schemas.microsoft.com/office/word/2010/wordml" mc:Ignorable="w14">
+<w:styles xmlns:wp14="http://schemas.microsoft.com/office/word/2010/wordprocessingDrawing" xmlns:w="http://schemas.openxmlformats.org/wordprocessingml/2006/main" xmlns:mc="http://schemas.openxmlformats.org/markup-compatibility/2006" xmlns:w14="http://schemas.microsoft.com/office/word/2010/wordml" mc:Ignorable="w14 wp14">
   <w:docDefaults>
     <w:rPrDefault>
       <w:rPr>
-        <w:rFonts w:ascii="Times New Roman" w:cs="Times New Roman" w:hAnsi="Times New Roman" w:eastAsia="Arial Unicode MS"/>
+        <w:rFonts w:ascii="Times New Roman" w:hAnsi="Times New Roman" w:eastAsia="Arial Unicode MS" w:cs="Times New Roman"/>
         <w:b w:val="0"/>
         <w:bCs w:val="0"/>
         <w:i w:val="0"/>
@@ -628,7 +1217,7 @@
         <w:keepNext w:val="0"/>
         <w:keepLines w:val="0"/>
         <w:pageBreakBefore w:val="0"/>
-        <w:framePr w:anchorLock="0" w:w="0" w:h="0" w:vSpace="0" w:hSpace="0" w:xAlign="left" w:y="0" w:hRule="exact" w:vAnchor="margin"/>
+        <w:framePr w:w="0" w:h="0" w:vSpace="0" w:hSpace="0" w:vAnchor="margin" w:xAlign="left" w:y="0" w:hRule="exact" w:anchorLock="0"/>
         <w:widowControl w:val="1"/>
         <w:numPr>
           <w:ilvl w:val="0"/>
@@ -652,7 +1241,7 @@
       </w:pPr>
     </w:pPrDefault>
   </w:docDefaults>
-  <w:style w:type="paragraph" w:default="1" w:styleId="Normal">
+  <w:style w:type="paragraph" w:styleId="Normal" w:default="1">
     <w:name w:val="Normal"/>
     <w:next w:val="Normal"/>
     <w:pPr/>
@@ -662,7 +1251,7 @@
       <w:lang w:val="en-US" w:eastAsia="en-US" w:bidi="ar-SA"/>
     </w:rPr>
   </w:style>
-  <w:style w:type="character" w:default="1" w:styleId="Default Paragraph Font">
+  <w:style w:type="character" w:styleId="Default Paragraph Font" w:default="1">
     <w:name w:val="Default Paragraph Font"/>
     <w:next w:val="Default Paragraph Font"/>
   </w:style>
@@ -672,7 +1261,7 @@
       <w:u w:val="single"/>
     </w:rPr>
   </w:style>
-  <w:style w:type="table" w:default="1" w:styleId="Table Normal">
+  <w:style w:type="table" w:styleId="Table Normal" w:default="1">
     <w:name w:val="Table Normal"/>
     <w:next w:val="Table Normal"/>
     <w:pPr/>
@@ -694,7 +1283,7 @@
     <w:tblStylePr w:type="seCell"/>
     <w:tblStylePr w:type="swCell"/>
   </w:style>
-  <w:style w:type="numbering" w:default="1" w:styleId="No List">
+  <w:style w:type="numbering" w:styleId="No List" w:default="1">
     <w:name w:val="No List"/>
     <w:next w:val="No List"/>
     <w:pPr/>
@@ -716,7 +1305,7 @@
       <w:outlineLvl w:val="9"/>
     </w:pPr>
     <w:rPr>
-      <w:rFonts w:ascii="Helvetica Neue" w:cs="Arial Unicode MS" w:hAnsi="Helvetica Neue" w:eastAsia="Arial Unicode MS"/>
+      <w:rFonts w:ascii="Helvetica Neue" w:hAnsi="Helvetica Neue" w:eastAsia="Arial Unicode MS" w:cs="Arial Unicode MS"/>
       <w:b w:val="0"/>
       <w:bCs w:val="0"/>
       <w:i w:val="0"/>

</xml_diff>